<commit_message>
Project Design Document with GDrive link
</commit_message>
<xml_diff>
--- a/Project Design Document_6636.docx
+++ b/Project Design Document_6636.docx
@@ -1582,8 +1582,6 @@
           <w:szCs w:val="32"/>
         </w:rPr>
       </w:pPr>
-      <w:bookmarkStart w:id="0" w:name="_GoBack"/>
-      <w:bookmarkEnd w:id="0"/>
     </w:p>
     <w:p>
       <w:pPr>
@@ -1643,6 +1641,75 @@
           </wp:inline>
         </w:drawing>
       </w:r>
+    </w:p>
+    <w:p>
+      <w:pPr>
+        <w:jc w:val="both"/>
+        <w:rPr>
+          <w:rFonts w:ascii="Times New Roman" w:hAnsi="Times New Roman" w:cs="Times New Roman"/>
+          <w:sz w:val="32"/>
+          <w:szCs w:val="32"/>
+        </w:rPr>
+      </w:pPr>
+    </w:p>
+    <w:p>
+      <w:pPr>
+        <w:jc w:val="both"/>
+        <w:rPr>
+          <w:rFonts w:ascii="Times New Roman" w:hAnsi="Times New Roman" w:cs="Times New Roman"/>
+          <w:sz w:val="32"/>
+          <w:szCs w:val="32"/>
+        </w:rPr>
+      </w:pPr>
+    </w:p>
+    <w:p>
+      <w:pPr>
+        <w:rPr>
+          <w:rFonts w:ascii="Times New Roman" w:eastAsia="Times New Roman" w:hAnsi="Times New Roman" w:cs="Times New Roman"/>
+          <w:lang w:val="en-AU" w:eastAsia="en-GB"/>
+        </w:rPr>
+      </w:pPr>
+      <w:proofErr w:type="spellStart"/>
+      <w:r>
+        <w:rPr>
+          <w:rFonts w:ascii="Times New Roman" w:hAnsi="Times New Roman" w:cs="Times New Roman"/>
+          <w:sz w:val="32"/>
+          <w:szCs w:val="32"/>
+        </w:rPr>
+        <w:t>GDrive</w:t>
+      </w:r>
+      <w:proofErr w:type="spellEnd"/>
+      <w:r>
+        <w:rPr>
+          <w:rFonts w:ascii="Times New Roman" w:hAnsi="Times New Roman" w:cs="Times New Roman"/>
+          <w:sz w:val="32"/>
+          <w:szCs w:val="32"/>
+        </w:rPr>
+        <w:t xml:space="preserve"> link: </w:t>
+      </w:r>
+      <w:hyperlink r:id="rId6" w:history="1">
+        <w:r>
+          <w:rPr>
+            <w:rFonts w:ascii="Times New Roman" w:eastAsia="Times New Roman" w:hAnsi="Times New Roman" w:cs="Times New Roman"/>
+            <w:color w:val="0000FF"/>
+            <w:u w:val="single"/>
+            <w:lang w:val="en-AU" w:eastAsia="en-GB"/>
+          </w:rPr>
+          <w:t>https://drive.google.com/drive/u/0/my-drive</w:t>
+        </w:r>
+      </w:hyperlink>
+    </w:p>
+    <w:p>
+      <w:pPr>
+        <w:jc w:val="both"/>
+        <w:rPr>
+          <w:rFonts w:ascii="Times New Roman" w:hAnsi="Times New Roman" w:cs="Times New Roman"/>
+          <w:sz w:val="32"/>
+          <w:szCs w:val="32"/>
+        </w:rPr>
+      </w:pPr>
+      <w:bookmarkStart w:id="0" w:name="_GoBack"/>
+      <w:bookmarkEnd w:id="0"/>
     </w:p>
     <w:sectPr>
       <w:pgSz w:w="11900" w:h="16840"/>
@@ -2074,6 +2141,18 @@
     <w:semiHidden/>
     <w:unhideWhenUsed/>
   </w:style>
+  <w:style w:type="character" w:styleId="Hyperlink">
+    <w:name w:val="Hyperlink"/>
+    <w:basedOn w:val="DefaultParagraphFont"/>
+    <w:uiPriority w:val="99"/>
+    <w:semiHidden/>
+    <w:unhideWhenUsed/>
+    <w:rsid w:val="009E4C19"/>
+    <w:rPr>
+      <w:color w:val="0000FF"/>
+      <w:u w:val="single"/>
+    </w:rPr>
+  </w:style>
 </w:styles>
 </file>
 

</xml_diff>